<commit_message>
Exported report as PDF
The submission asks for the report to be as a PDF
</commit_message>
<xml_diff>
--- a/Documentation/UbiComp Report.docx
+++ b/Documentation/UbiComp Report.docx
@@ -14,35 +14,7 @@
           <w:b/>
           <w:bCs/>
         </w:rPr>
-        <w:t>Agreed Statement</w:t>
-      </w:r>
-    </w:p>
-    <w:p>
-      <w:r>
-        <w:t>Andrew wrote all the code that handled the data gathered, both real time data handling and graphing the data. Andrew wrot</w:t>
-      </w:r>
-      <w:r>
-        <w:t>e the Aims, Data collection and Data processing sections of the report. Andrew did 50% of the work</w:t>
-      </w:r>
-      <w:r>
-        <w:t>.</w:t>
-      </w:r>
-    </w:p>
-    <w:p>
-      <w:r>
-        <w:t xml:space="preserve">Cameron wrote all the code that gathered the data from our sensors and the code that turned on </w:t>
-      </w:r>
-      <w:r>
-        <w:t>G</w:t>
-      </w:r>
-      <w:r>
-        <w:t xml:space="preserve">PIO pins. Cameron assembled the sensing circuit </w:t>
-      </w:r>
-      <w:r>
-        <w:t>and gathered our data we used as example data for graphing. Cameron wrote the sections on system output, sensing and the conclusion of the report</w:t>
-      </w:r>
-      <w:r>
-        <w:t>. Cameron did 50% of the work.</w:t>
+        <w:t>Andrew Sturdy – 100318044</w:t>
       </w:r>
     </w:p>
     <w:p>
@@ -52,92 +24,19 @@
           <w:bCs/>
         </w:rPr>
       </w:pPr>
-    </w:p>
-    <w:p>
-      <w:pPr>
+      <w:r>
         <w:rPr>
           <w:b/>
           <w:bCs/>
         </w:rPr>
-      </w:pPr>
+        <w:t xml:space="preserve">Cameron </w:t>
+      </w:r>
       <w:r>
         <w:rPr>
           <w:b/>
           <w:bCs/>
         </w:rPr>
-        <w:t>Aims, Motivation and Background</w:t>
-      </w:r>
-    </w:p>
-    <w:p>
-      <w:r>
-        <w:t xml:space="preserve">This project aims to make a system that reminds the user to drink at regular intervals so that they meet the national recommended intake. It will measure the fluid level of a container </w:t>
-      </w:r>
-      <w:r>
-        <w:t xml:space="preserve">and after a certain amount of time has passed it will issue a notification to your phone telling you to drink, it will also send a notification when the container is almost empty. The project will change the timing between warnings based on the average amount you </w:t>
-      </w:r>
-      <w:r>
-        <w:t>drink when told so that by the end of the day the average recommended intake is met.</w:t>
-      </w:r>
-    </w:p>
-    <w:p>
-      <w:r>
-        <w:t xml:space="preserve">This project aims to solve the problem of dehydration when working, it is targeted at </w:t>
-      </w:r>
-      <w:r>
-        <w:t xml:space="preserve">workers who spend most of their time at a desk. As people tend to forget to drink when they are focused it </w:t>
-      </w:r>
-      <w:r>
-        <w:t>is</w:t>
-      </w:r>
-      <w:r>
-        <w:t xml:space="preserve"> li</w:t>
-      </w:r>
-      <w:r>
-        <w:t xml:space="preserve">kely that they suffer the </w:t>
-      </w:r>
-      <w:r>
-        <w:t>effects</w:t>
-      </w:r>
-      <w:r>
-        <w:t xml:space="preserve"> of dehydration throughout the day, to prevent this we propose </w:t>
-      </w:r>
-      <w:r>
-        <w:t>a</w:t>
-      </w:r>
-      <w:r>
-        <w:t xml:space="preserve"> coaster that tracks fluid level and</w:t>
-      </w:r>
-      <w:r>
-        <w:t xml:space="preserve"> reminds its user to drink.</w:t>
-      </w:r>
-    </w:p>
-    <w:p>
-      <w:r>
-        <w:t>There are many solutions that already exist to solve this problem, some are simple water bottles with times recorded down the side, showing the user how much they should have dr</w:t>
-      </w:r>
-      <w:r>
-        <w:t>u</w:t>
-      </w:r>
-      <w:r>
-        <w:t xml:space="preserve">nk by a certain time, while others are </w:t>
-      </w:r>
-      <w:r>
-        <w:t xml:space="preserve">apps that allow you to record when you last drank and how much you drank. The issue with both is that the user requires to be aware of the problem, the water bottles need the user to look at them regularly, which </w:t>
-      </w:r>
-      <w:r>
-        <w:t>won't</w:t>
-      </w:r>
-      <w:r>
-        <w:t xml:space="preserve"> happen when they are focused o</w:t>
-      </w:r>
-      <w:r>
-        <w:t xml:space="preserve">n something </w:t>
-      </w:r>
-      <w:r>
-        <w:t>else,</w:t>
-      </w:r>
-      <w:r>
-        <w:t xml:space="preserve"> and the app requires you to track your drinking and enter the data manually.</w:t>
+        <w:t>Shipman - 100322315</w:t>
       </w:r>
     </w:p>
     <w:p>
@@ -148,54 +47,196 @@
         </w:rPr>
       </w:pPr>
       <w:r>
-        <w:t xml:space="preserve">An example of a solution that already exists is Hidrate </w:t>
-      </w:r>
-      <w:proofErr w:type="gramStart"/>
-      <w:r>
-        <w:t>Spark[</w:t>
-      </w:r>
-      <w:proofErr w:type="gramEnd"/>
-      <w:r>
-        <w:t xml:space="preserve">1], they produce portable water bottles that contain scales at the base to measure fluid level. The bottle uses Bluetooth to connect to your phone, this allows you to track your consumption across a week and set yourself goals. This product does everything </w:t>
-      </w:r>
-      <w:proofErr w:type="gramStart"/>
-      <w:r>
-        <w:t>ours</w:t>
-      </w:r>
-      <w:proofErr w:type="gramEnd"/>
-      <w:r>
-        <w:t xml:space="preserve"> aims to do, without the downside of not being portable. </w:t>
-      </w:r>
-    </w:p>
-    <w:p>
-      <w:pPr>
         <w:rPr>
           <w:b/>
           <w:bCs/>
         </w:rPr>
-      </w:pPr>
-      <w:r>
+        <w:t>Group Number - B05</w:t>
+      </w:r>
+    </w:p>
+    <w:p>
+      <w:pPr>
         <w:rPr>
           <w:b/>
           <w:bCs/>
         </w:rPr>
+      </w:pPr>
+      <w:r>
+        <w:rPr>
+          <w:b/>
+          <w:bCs/>
+        </w:rPr>
+        <w:t>Agreed Statement</w:t>
+      </w:r>
+    </w:p>
+    <w:p>
+      <w:r>
+        <w:t>Andrew wrote all the code that handled the data gathered, both real time data handling and graphing the data. Andrew wrot</w:t>
+      </w:r>
+      <w:r>
+        <w:t xml:space="preserve">e the Aims, Data collection and Data processing sections of the report. </w:t>
+      </w:r>
+      <w:r>
+        <w:t xml:space="preserve">Andrew recorded the Problem Statement and Data Processing sections of the video. </w:t>
+      </w:r>
+      <w:r>
+        <w:t>Andrew did 50% of the work</w:t>
+      </w:r>
+      <w:r>
+        <w:t>.</w:t>
+      </w:r>
+    </w:p>
+    <w:p>
+      <w:r>
+        <w:t xml:space="preserve">Cameron wrote all the code that gathered the data from our sensors and the code that turned on </w:t>
+      </w:r>
+      <w:r>
+        <w:t>G</w:t>
+      </w:r>
+      <w:r>
+        <w:t xml:space="preserve">PIO pins. Cameron assembled the sensing circuit </w:t>
+      </w:r>
+      <w:r>
+        <w:t>and gathered our data we used as example data for graphing. Cameron wrote the sections on system output, sensing and the conclusion of the report</w:t>
+      </w:r>
+      <w:r>
+        <w:t xml:space="preserve">. </w:t>
+      </w:r>
+      <w:r>
+        <w:t xml:space="preserve">Cameron recorded the video demo of the project working and the feedback and output section of the video. </w:t>
+      </w:r>
+      <w:r>
+        <w:t>Cameron did 50% of the work.</w:t>
+      </w:r>
+    </w:p>
+    <w:p>
+      <w:pPr>
+        <w:rPr>
+          <w:b/>
+          <w:bCs/>
+        </w:rPr>
+      </w:pPr>
+    </w:p>
+    <w:p>
+      <w:pPr>
+        <w:rPr>
+          <w:b/>
+          <w:bCs/>
+        </w:rPr>
+      </w:pPr>
+      <w:r>
+        <w:rPr>
+          <w:b/>
+          <w:bCs/>
+        </w:rPr>
+        <w:t>Aims, Motivation and Background</w:t>
+      </w:r>
+    </w:p>
+    <w:p>
+      <w:r>
+        <w:t xml:space="preserve">This project aims to make a system that reminds the user to drink at regular intervals so that they meet the national recommended intake. It will measure the fluid level of a container </w:t>
+      </w:r>
+      <w:r>
+        <w:t xml:space="preserve">and after a certain amount of time has passed it will issue a notification to your phone telling you to drink, it will also send a notification when the container is almost empty. The project will change the timing between warnings based on the average amount you </w:t>
+      </w:r>
+      <w:r>
+        <w:t>drink when told so that by the end of the day the average recommended intake is met.</w:t>
+      </w:r>
+    </w:p>
+    <w:p>
+      <w:r>
+        <w:t xml:space="preserve">This project aims to solve the problem of dehydration when working, it is targeted at </w:t>
+      </w:r>
+      <w:r>
+        <w:t xml:space="preserve">workers who spend most of their time at a desk. As people tend to forget to drink when they are focused it </w:t>
+      </w:r>
+      <w:r>
+        <w:t>is</w:t>
+      </w:r>
+      <w:r>
+        <w:t xml:space="preserve"> li</w:t>
+      </w:r>
+      <w:r>
+        <w:t xml:space="preserve">kely that they suffer the </w:t>
+      </w:r>
+      <w:r>
+        <w:t>effects</w:t>
+      </w:r>
+      <w:r>
+        <w:t xml:space="preserve"> of dehydration throughout the day, to prevent this we propose </w:t>
+      </w:r>
+      <w:r>
+        <w:t>a</w:t>
+      </w:r>
+      <w:r>
+        <w:t xml:space="preserve"> coaster that tracks fluid level and</w:t>
+      </w:r>
+      <w:r>
+        <w:t xml:space="preserve"> reminds its user to drink.</w:t>
+      </w:r>
+    </w:p>
+    <w:p>
+      <w:r>
+        <w:t>There are many solutions that already exist to solve this problem, some are simple water bottles with times recorded down the side, showing the user how much they should have dr</w:t>
+      </w:r>
+      <w:r>
+        <w:t>u</w:t>
+      </w:r>
+      <w:r>
+        <w:t xml:space="preserve">nk by a certain time, while others are </w:t>
+      </w:r>
+      <w:r>
+        <w:t xml:space="preserve">apps that allow you to record when you last drank and how much you drank. The issue with both is that the user requires to be aware of the problem, the water bottles need the user to look at them regularly, which </w:t>
+      </w:r>
+      <w:r>
+        <w:t>won't</w:t>
+      </w:r>
+      <w:r>
+        <w:t xml:space="preserve"> happen when they are focused o</w:t>
+      </w:r>
+      <w:r>
+        <w:t xml:space="preserve">n something </w:t>
+      </w:r>
+      <w:r>
+        <w:t>else,</w:t>
+      </w:r>
+      <w:r>
+        <w:t xml:space="preserve"> and the app requires you to track your drinking and enter the data manually.</w:t>
+      </w:r>
+    </w:p>
+    <w:p>
+      <w:pPr>
+        <w:rPr>
+          <w:b/>
+          <w:bCs/>
+        </w:rPr>
+      </w:pPr>
+      <w:r>
+        <w:t xml:space="preserve">An example of a solution that already exists is Hidrate Spark[1], they produce portable water bottles that contain scales at the base to measure fluid level. The bottle uses Bluetooth to connect to your phone, this allows you to track your consumption across a week and set yourself goals. This product does everything ours aims to do, without the downside of not being portable. </w:t>
+      </w:r>
+    </w:p>
+    <w:p>
+      <w:pPr>
+        <w:rPr>
+          <w:b/>
+          <w:bCs/>
+        </w:rPr>
+      </w:pPr>
+      <w:r>
+        <w:rPr>
+          <w:b/>
+          <w:bCs/>
+        </w:rPr>
         <w:t>Sensing</w:t>
       </w:r>
     </w:p>
     <w:p>
       <w:r>
+        <w:lastRenderedPageBreak/>
         <w:t xml:space="preserve">In order to know when the user is drinking and/or not drinking, </w:t>
       </w:r>
       <w:r>
-        <w:t xml:space="preserve">we chose the best way to do this would be to take measurements of a bottle’s fluid level over </w:t>
-      </w:r>
-      <w:proofErr w:type="gramStart"/>
-      <w:r>
-        <w:t>a period of time</w:t>
-      </w:r>
-      <w:proofErr w:type="gramEnd"/>
-      <w:r>
-        <w:t>. The</w:t>
+        <w:t>we chose the best way to do this would be to take measurements of a bottle’s fluid level over a period of time. The</w:t>
       </w:r>
       <w:r>
         <w:t>re</w:t>
@@ -231,15 +272,7 @@
         <w:t xml:space="preserve"> </w:t>
       </w:r>
       <w:r>
-        <w:t xml:space="preserve">however, </w:t>
-      </w:r>
-      <w:proofErr w:type="gramStart"/>
-      <w:r>
-        <w:t>the majority of</w:t>
-      </w:r>
-      <w:proofErr w:type="gramEnd"/>
-      <w:r>
-        <w:t xml:space="preserve"> them are expensive, not available of</w:t>
+        <w:t>however, the majority of them are expensive, not available of</w:t>
       </w:r>
       <w:r>
         <w:t>f</w:t>
@@ -260,11 +293,7 @@
         <w:t>as</w:t>
       </w:r>
       <w:r>
-        <w:t xml:space="preserve"> the most viable solution for our project due to its non-invasive, inexpensive qualities, and ease of implementation. The load cell is used to weigh the bottle and its contents which allows our system to infer its current fluid level. The </w:t>
-      </w:r>
-      <w:r>
-        <w:lastRenderedPageBreak/>
-        <w:t>drawback</w:t>
+        <w:t xml:space="preserve"> the most viable solution for our project due to its non-invasive, inexpensive qualities, and ease of implementation. The load cell is used to weigh the bottle and its contents which allows our system to infer its current fluid level. The drawback</w:t>
       </w:r>
       <w:r>
         <w:t xml:space="preserve"> </w:t>
@@ -361,23 +390,7 @@
     </w:p>
     <w:p>
       <w:r>
-        <w:t xml:space="preserve">The system is comprised of a load cell – mounted to a suitable platform so that a bottle can be set upon it, – </w:t>
-      </w:r>
-      <w:proofErr w:type="gramStart"/>
-      <w:r>
-        <w:t>a HX711</w:t>
-      </w:r>
-      <w:proofErr w:type="gramEnd"/>
-      <w:r>
-        <w:t xml:space="preserve"> amplifier, an LED and a Raspberry Pi. An Arduino could also be used for these components, but the RPi was chosen due to availability of resources. The system is essentially a high-precision weighing </w:t>
-      </w:r>
-      <w:proofErr w:type="gramStart"/>
-      <w:r>
-        <w:t>scales</w:t>
-      </w:r>
-      <w:proofErr w:type="gramEnd"/>
-      <w:r>
-        <w:t xml:space="preserve"> with computing functionality.</w:t>
+        <w:t>The system is comprised of a load cell – mounted to a suitable platform so that a bottle can be set upon it, – a HX711 amplifier, an LED and a Raspberry Pi. An Arduino could also be used for these components, but the RPi was chosen due to availability of resources. The system is essentially a high-precision weighing scales with computing functionality.</w:t>
       </w:r>
     </w:p>
     <w:p>
@@ -535,12 +548,10 @@
         <w:t xml:space="preserve">The data set </w:t>
       </w:r>
       <w:bookmarkStart w:id="0" w:name="_Int_DbbwcPY7"/>
-      <w:proofErr w:type="gramStart"/>
       <w:r>
         <w:t>this produces</w:t>
       </w:r>
       <w:bookmarkEnd w:id="0"/>
-      <w:proofErr w:type="gramEnd"/>
       <w:r>
         <w:t xml:space="preserve"> shows the</w:t>
       </w:r>
@@ -577,6 +588,7 @@
     </w:p>
     <w:p>
       <w:r>
+        <w:lastRenderedPageBreak/>
         <w:t xml:space="preserve">The data gathered is used in </w:t>
       </w:r>
       <w:r>
@@ -603,11 +615,7 @@
         <w:t xml:space="preserve">e has passed since they last had a drink, this alert happens on </w:t>
       </w:r>
       <w:r>
-        <w:t xml:space="preserve">an hourly basis by default as the NHS recommends 1.2L of water to be drank </w:t>
-      </w:r>
-      <w:r>
-        <w:lastRenderedPageBreak/>
-        <w:t xml:space="preserve">a day and the average mouthful of water is 30ml meaning </w:t>
+        <w:t xml:space="preserve">an hourly basis by default as the NHS recommends 1.2L of water to be drank a day and the average mouthful of water is 30ml meaning </w:t>
       </w:r>
       <w:r>
         <w:t>you would need to drink every 40 minutes.</w:t>
@@ -644,15 +652,7 @@
         <w:t>A HX711 board is used to amplify the output of the load cell allowing it to be read by our device, this can cause some noise to occur within the weight measurement. T</w:t>
       </w:r>
       <w:r>
-        <w:t xml:space="preserve">o handle this noise </w:t>
-      </w:r>
-      <w:proofErr w:type="gramStart"/>
-      <w:r>
-        <w:t>all of</w:t>
-      </w:r>
-      <w:proofErr w:type="gramEnd"/>
-      <w:r>
-        <w:t xml:space="preserve"> the weight calculations and logic operate within certain boundar</w:t>
+        <w:t>o handle this noise all of the weight calculations and logic operate within certain boundar</w:t>
       </w:r>
       <w:r>
         <w:t>ies</w:t>
@@ -766,6 +766,7 @@
         <w:rPr>
           <w:noProof/>
         </w:rPr>
+        <w:lastRenderedPageBreak/>
         <w:drawing>
           <wp:inline distT="0" distB="0" distL="0" distR="0" wp14:anchorId="5B02C51B" wp14:editId="2DD6620B">
             <wp:extent cx="5943600" cy="2546985"/>
@@ -809,25 +810,7 @@
         </w:drawing>
       </w:r>
       <w:r>
-        <w:t xml:space="preserve">The app’s background colour changes based on if they need to drink or not, if the user has been alerted </w:t>
-      </w:r>
-      <w:r>
-        <w:lastRenderedPageBreak/>
-        <w:t xml:space="preserve">to drink it becomes red, otherwise it stays light blue. This colour change was used to make it obvious to the user that an alert has been issued.  The app shows the fluid level of the container and when the user last had a drink. If the fluid in the container goes to 20% or below, the font colour changes to orange and when </w:t>
-      </w:r>
-      <w:proofErr w:type="gramStart"/>
-      <w:r>
-        <w:t>its</w:t>
-      </w:r>
-      <w:proofErr w:type="gramEnd"/>
-      <w:r>
-        <w:t xml:space="preserve"> below </w:t>
-      </w:r>
-      <w:r>
-        <w:t>10</w:t>
-      </w:r>
-      <w:r>
-        <w:t>% it changes to red. This was done so that the user would notice that they need to refill the container, however we don’t think this needs to be as big a change as the alert causes, this is because the user is likely to notice that the container needs to be filled when they drink from it.</w:t>
+        <w:t>The app’s background colour changes based on if they need to drink or not, if the user has been alerted to drink it becomes red, otherwise it stays light blue. This colour change was used to make it obvious to the user that an alert has been issued.  The app shows the fluid level of the container and when the user last had a drink. If the fluid in the container goes to 20% or below, the font colour changes to orange and when its below 10% it changes to red. This was done so that the user would notice that they need to refill the container, however we don’t think this needs to be as big a change as the alert causes, this is because the user is likely to notice that the container needs to be filled when they drink from it.</w:t>
       </w:r>
     </w:p>
     <w:p>
@@ -876,18 +859,14 @@
         <w:t>find the weight of</w:t>
       </w:r>
       <w:r>
-        <w:t xml:space="preserve"> a fluid container. The weight is used to alert the user when it needs refilling and to keep track of how much they are drinking. The advantage of this system is that it can be used for any container such as a bottle or mug, </w:t>
-      </w:r>
-      <w:proofErr w:type="gramStart"/>
-      <w:r>
-        <w:t>as long as</w:t>
-      </w:r>
-      <w:proofErr w:type="gramEnd"/>
-      <w:r>
-        <w:t xml:space="preserve"> it is calibrated for it. A downside to this method is that the load cell requires calibration every time the device is turned on, which makes it hard to use the device repeatedly. </w:t>
-      </w:r>
-      <w:r>
-        <w:t>As the device is not portable and relies on being the only source of hydration it is not suitable for most people, as most people move around during the day and just get a drink when they need it from whatever source is closest.</w:t>
+        <w:t xml:space="preserve"> a fluid container. The weight is used to alert the user when it needs refilling and to keep track of how much they are drinking. The advantage of this system is that it can be used for any container such as a bottle or mug, as long as it is calibrated for it. A downside to this method is that the load cell requires calibration every time the device is turned on, which makes it hard to use the device repeatedly. </w:t>
+      </w:r>
+      <w:r>
+        <w:t xml:space="preserve">As the device is not portable and relies on being the only source of hydration it is not suitable for most people, as most </w:t>
+      </w:r>
+      <w:r>
+        <w:lastRenderedPageBreak/>
+        <w:t>people move around during the day and just get a drink when they need it from whatever source is closest.</w:t>
       </w:r>
     </w:p>
     <w:p>

</xml_diff>